<commit_message>
refined summaries for proj
</commit_message>
<xml_diff>
--- a/Project Descriptions/Architecture Smells & Design Rule Space Evolution Detection.docx
+++ b/Project Descriptions/Architecture Smells & Design Rule Space Evolution Detection.docx
@@ -271,7 +271,14 @@
           <w:b/>
           <w:bCs/>
         </w:rPr>
-        <w:t>Deliverable:</w:t>
+        <w:t>Result</w:t>
+      </w:r>
+      <w:r>
+        <w:rPr>
+          <w:b/>
+          <w:bCs/>
+        </w:rPr>
+        <w:t>:</w:t>
       </w:r>
       <w:r>
         <w:t xml:space="preserve"> A literature review section or summary explaining these concepts.</w:t>
@@ -635,25 +642,31 @@
           <w:b/>
           <w:bCs/>
         </w:rPr>
+        <w:lastRenderedPageBreak/>
         <w:t>Deliverable:</w:t>
       </w:r>
       <w:r>
-        <w:t xml:space="preserve"> A functioning prototype for architecture smell detection.</w:t>
-      </w:r>
-    </w:p>
-    <w:p>
-      <w:pPr>
-        <w:rPr>
-          <w:b/>
-          <w:bCs/>
-        </w:rPr>
-      </w:pPr>
-      <w:r>
-        <w:rPr>
-          <w:b/>
-          <w:bCs/>
-        </w:rPr>
-        <w:lastRenderedPageBreak/>
+        <w:t xml:space="preserve"> A functioning prototype for architecture smell detection</w:t>
+      </w:r>
+      <w:r>
+        <w:t xml:space="preserve"> stemming from an augmentation of available baselines (e.g., the tool Arcan)</w:t>
+      </w:r>
+      <w:r>
+        <w:t>.</w:t>
+      </w:r>
+    </w:p>
+    <w:p>
+      <w:pPr>
+        <w:rPr>
+          <w:b/>
+          <w:bCs/>
+        </w:rPr>
+      </w:pPr>
+      <w:r>
+        <w:rPr>
+          <w:b/>
+          <w:bCs/>
+        </w:rPr>
         <w:t>Step 4: Track and Analyze Evolution of Design Rules</w:t>
       </w:r>
     </w:p>
@@ -918,6 +931,7 @@
         </w:numPr>
       </w:pPr>
       <w:r>
+        <w:lastRenderedPageBreak/>
         <w:t>Propose solutions or design refactorings to eliminate detected smells.</w:t>
       </w:r>
     </w:p>
@@ -929,7 +943,6 @@
         </w:numPr>
       </w:pPr>
       <w:r>
-        <w:lastRenderedPageBreak/>
         <w:t>Offer insights into how design rules should be defined to avoid architecture smells in future systems.</w:t>
       </w:r>
     </w:p>

</xml_diff>